<commit_message>
James Cronin Final Project
</commit_message>
<xml_diff>
--- a/docassemble/PetProtectionOrder/data/templates/Pet_Protection_Order_next_steps.docx
+++ b/docassemble/PetProtectionOrder/data/templates/Pet_Protection_Order_next_steps.docx
@@ -1,6 +1,6 @@
 
 <file path=word/document.xml><?xml version="1.0" encoding="utf-8"?>
-<w:document xmlns:wpc="http://schemas.microsoft.com/office/word/2010/wordprocessingCanvas" xmlns:cx="http://schemas.microsoft.com/office/drawing/2014/chartex" xmlns:cx1="http://schemas.microsoft.com/office/drawing/2015/9/8/chartex" xmlns:mc="http://schemas.openxmlformats.org/markup-compatibility/2006" xmlns:o="urn:schemas-microsoft-com:office:office" xmlns:r="http://schemas.openxmlformats.org/officeDocument/2006/relationships" xmlns:m="http://schemas.openxmlformats.org/officeDocument/2006/math" xmlns:v="urn:schemas-microsoft-com:vml" xmlns:wp14="http://schemas.microsoft.com/office/word/2010/wordprocessingDrawing" xmlns:wp="http://schemas.openxmlformats.org/drawingml/2006/wordprocessingDrawing" xmlns:w10="urn:schemas-microsoft-com:office:word" xmlns:w="http://schemas.openxmlformats.org/wordprocessingml/2006/main" xmlns:w14="http://schemas.microsoft.com/office/word/2010/wordml" xmlns:w15="http://schemas.microsoft.com/office/word/2012/wordml" xmlns:w16se="http://schemas.microsoft.com/office/word/2015/wordml/symex" xmlns:wpg="http://schemas.microsoft.com/office/word/2010/wordprocessingGroup" xmlns:wpi="http://schemas.microsoft.com/office/word/2010/wordprocessingInk" xmlns:wne="http://schemas.microsoft.com/office/word/2006/wordml" xmlns:wps="http://schemas.microsoft.com/office/word/2010/wordprocessingShape" mc:Ignorable="w14 w15 w16se wp14">
+<w:document xmlns:wpc="http://schemas.microsoft.com/office/word/2010/wordprocessingCanvas" xmlns:cx="http://schemas.microsoft.com/office/drawing/2014/chartex" xmlns:cx1="http://schemas.microsoft.com/office/drawing/2015/9/8/chartex" xmlns:cx2="http://schemas.microsoft.com/office/drawing/2015/10/21/chartex" xmlns:cx3="http://schemas.microsoft.com/office/drawing/2016/5/9/chartex" xmlns:cx4="http://schemas.microsoft.com/office/drawing/2016/5/10/chartex" xmlns:cx5="http://schemas.microsoft.com/office/drawing/2016/5/11/chartex" xmlns:cx6="http://schemas.microsoft.com/office/drawing/2016/5/12/chartex" xmlns:cx7="http://schemas.microsoft.com/office/drawing/2016/5/13/chartex" xmlns:cx8="http://schemas.microsoft.com/office/drawing/2016/5/14/chartex" xmlns:mc="http://schemas.openxmlformats.org/markup-compatibility/2006" xmlns:aink="http://schemas.microsoft.com/office/drawing/2016/ink" xmlns:am3d="http://schemas.microsoft.com/office/drawing/2017/model3d" xmlns:o="urn:schemas-microsoft-com:office:office" xmlns:r="http://schemas.openxmlformats.org/officeDocument/2006/relationships" xmlns:m="http://schemas.openxmlformats.org/officeDocument/2006/math" xmlns:v="urn:schemas-microsoft-com:vml" xmlns:wp14="http://schemas.microsoft.com/office/word/2010/wordprocessingDrawing" xmlns:wp="http://schemas.openxmlformats.org/drawingml/2006/wordprocessingDrawing" xmlns:w10="urn:schemas-microsoft-com:office:word" xmlns:w="http://schemas.openxmlformats.org/wordprocessingml/2006/main" xmlns:w14="http://schemas.microsoft.com/office/word/2010/wordml" xmlns:w15="http://schemas.microsoft.com/office/word/2012/wordml" xmlns:w16cid="http://schemas.microsoft.com/office/word/2016/wordml/cid" xmlns:w16se="http://schemas.microsoft.com/office/word/2015/wordml/symex" xmlns:wpg="http://schemas.microsoft.com/office/word/2010/wordprocessingGroup" xmlns:wpi="http://schemas.microsoft.com/office/word/2010/wordprocessingInk" xmlns:wne="http://schemas.microsoft.com/office/word/2006/wordml" xmlns:wps="http://schemas.microsoft.com/office/word/2010/wordprocessingShape" mc:Ignorable="w14 w15 w16se w16cid wp14">
   <w:background w:color="FFFFFF"/>
   <w:body>
     <w:tbl>
@@ -34,7 +34,7 @@
               <w:rPr>
                 <w:color w:val="FFFFFF" w:themeColor="background1"/>
               </w:rPr>
-              <w:t xml:space="preserve">Ask the court to issue a protection order or order granting you possession relative to domesticated animals</w:t>
+              <w:t xml:space="preserve">File a Petition 209 Relative to Domestic Animals</w:t>
             </w:r>
           </w:p>
         </w:tc>
@@ -50,7 +50,15 @@
     </w:p>
     <w:p>
       <w:r>
-        <w:t xml:space="preserve">Congratulations {{ users }}! You have finished all the forms you need to Ask the court to issue a protection order or order granting you possession relative to domesticated animals. The rest of the pages in this packet are your </w:t>
+        <w:t>Congratulations {</w:t>
+      </w:r>
+      <w:proofErr w:type="gramStart"/>
+      <w:r>
+        <w:t xml:space="preserve">_{ users</w:t>
+      </w:r>
+      <w:proofErr w:type="gramEnd"/>
+      <w:r>
+        <w:t xml:space="preserve"> }}! You have finished all the forms you need to File a Petition 209 Relative to Domestic Animals. The rest of the pages in this packet are your </w:t>
       </w:r>
       <w:r>
         <w:rPr>
@@ -58,6 +66,7 @@
         </w:rPr>
         <w:t>[answer/motion</w:t>
       </w:r>
+      <w:proofErr w:type="gramStart"/>
       <w:r>
         <w:rPr>
           <w:highlight w:val="yellow"/>
@@ -76,8 +85,17 @@
         </w:rPr>
         <w:t>]</w:t>
       </w:r>
-      <w:r>
-        <w:t>{% if other_parties.number() %}</w:t>
+      <w:proofErr w:type="gramEnd"/>
+      <w:r>
+        <w:t xml:space="preserve">{% if </w:t>
+      </w:r>
+      <w:proofErr w:type="spellStart"/>
+      <w:r>
+        <w:t>other_parties.number</w:t>
+      </w:r>
+      <w:proofErr w:type="spellEnd"/>
+      <w:r>
+        <w:t>() %}</w:t>
       </w:r>
       <w:r>
         <w:rPr>
@@ -92,7 +110,21 @@
         <w:rPr>
           <w:b/>
         </w:rPr>
-        <w:t xml:space="preserve"> {{ users }} v {{ other_parties }}</w:t>
+        <w:t xml:space="preserve"> {{ users }} v {{ </w:t>
+      </w:r>
+      <w:proofErr w:type="spellStart"/>
+      <w:r>
+        <w:rPr>
+          <w:b/>
+        </w:rPr>
+        <w:t>other_parties</w:t>
+      </w:r>
+      <w:proofErr w:type="spellEnd"/>
+      <w:r>
+        <w:rPr>
+          <w:b/>
+        </w:rPr>
+        <w:t xml:space="preserve"> }}</w:t>
       </w:r>
       <w:r>
         <w:t>{% endif %}.</w:t>
@@ -117,8 +149,8 @@
       <w:pPr>
         <w:pStyle w:val="Heading2"/>
       </w:pPr>
-      <w:bookmarkStart w:id="0" w:name="_yntzxzfdh9ya"/>
-      <w:bookmarkEnd w:id="0"/>
+      <w:bookmarkStart w:id="1" w:name="_yntzxzfdh9ya"/>
+      <w:bookmarkEnd w:id="1"/>
       <w:r>
         <w:t>Next steps</w:t>
       </w:r>
@@ -185,8 +217,8 @@
           </w14:textOutline>
         </w:rPr>
       </w:pPr>
-      <w:bookmarkStart w:id="1" w:name="_4szgtqe6ov1h"/>
-      <w:bookmarkEnd w:id="1"/>
+      <w:bookmarkStart w:id="2" w:name="_4szgtqe6ov1h"/>
+      <w:bookmarkEnd w:id="2"/>
       <w:r>
         <w:rPr>
           <w14:textOutline w14:w="9525" w14:cap="rnd" w14:cmpd="sng" w14:algn="ctr">
@@ -195,7 +227,63 @@
             <w14:bevel/>
           </w14:textOutline>
         </w:rPr>
-        <w:t>Deliver a copy to {{ showifdef('other_parties[0]') }} or their attorney.</w:t>
+        <w:t>Deliver a copy to {</w:t>
+      </w:r>
+      <w:proofErr w:type="gramStart"/>
+      <w:r>
+        <w:rPr>
+          <w14:textOutline w14:w="9525" w14:cap="rnd" w14:cmpd="sng" w14:algn="ctr">
+            <w14:noFill/>
+            <w14:prstDash w14:val="solid"/>
+            <w14:bevel/>
+          </w14:textOutline>
+        </w:rPr>
+        <w:t xml:space="preserve">_{ </w:t>
+      </w:r>
+      <w:proofErr w:type="spellStart"/>
+      <w:r>
+        <w:rPr>
+          <w14:textOutline w14:w="9525" w14:cap="rnd" w14:cmpd="sng" w14:algn="ctr">
+            <w14:noFill/>
+            <w14:prstDash w14:val="solid"/>
+            <w14:bevel/>
+          </w14:textOutline>
+        </w:rPr>
+        <w:t>showifdef</w:t>
+      </w:r>
+      <w:proofErr w:type="spellEnd"/>
+      <w:proofErr w:type="gramEnd"/>
+      <w:r>
+        <w:rPr>
+          <w14:textOutline w14:w="9525" w14:cap="rnd" w14:cmpd="sng" w14:algn="ctr">
+            <w14:noFill/>
+            <w14:prstDash w14:val="solid"/>
+            <w14:bevel/>
+          </w14:textOutline>
+        </w:rPr>
+        <w:t>('</w:t>
+      </w:r>
+      <w:proofErr w:type="spellStart"/>
+      <w:r>
+        <w:rPr>
+          <w14:textOutline w14:w="9525" w14:cap="rnd" w14:cmpd="sng" w14:algn="ctr">
+            <w14:noFill/>
+            <w14:prstDash w14:val="solid"/>
+            <w14:bevel/>
+          </w14:textOutline>
+        </w:rPr>
+        <w:t>other_parties</w:t>
+      </w:r>
+      <w:proofErr w:type="spellEnd"/>
+      <w:r>
+        <w:rPr>
+          <w14:textOutline w14:w="9525" w14:cap="rnd" w14:cmpd="sng" w14:algn="ctr">
+            <w14:noFill/>
+            <w14:prstDash w14:val="solid"/>
+            <w14:bevel/>
+          </w14:textOutline>
+        </w:rPr>
+        <w:t>[0]') }} or their attorney.</w:t>
       </w:r>
     </w:p>
     <w:p>
@@ -253,27 +341,7 @@
             <w14:bevel/>
           </w14:textOutline>
         </w:rPr>
-        <w:t>The clerk will tell you how to</w:t>
-      </w:r>
-      <w:r>
-        <w:rPr>
-          <w14:textOutline w14:w="9525" w14:cap="rnd" w14:cmpd="sng" w14:algn="ctr">
-            <w14:noFill/>
-            <w14:prstDash w14:val="solid"/>
-            <w14:bevel/>
-          </w14:textOutline>
-        </w:rPr>
-        <w:t xml:space="preserve"> </w:t>
-      </w:r>
-      <w:r>
-        <w:rPr>
-          <w14:textOutline w14:w="9525" w14:cap="rnd" w14:cmpd="sng" w14:algn="ctr">
-            <w14:noFill/>
-            <w14:prstDash w14:val="solid"/>
-            <w14:bevel/>
-          </w14:textOutline>
-        </w:rPr>
-        <w:t xml:space="preserve">go to the hearing. </w:t>
+        <w:t xml:space="preserve">The clerk will tell you how to go to the hearing. </w:t>
       </w:r>
     </w:p>
     <w:p>
@@ -311,7 +379,19 @@
             <w14:bevel/>
           </w14:textOutline>
         </w:rPr>
-        <w:t>[application/petition/complaint]</w:t>
+        <w:t>[application/petition/complaint</w:t>
+      </w:r>
+      <w:proofErr w:type="gramStart"/>
+      <w:r>
+        <w:rPr>
+          <w:highlight w:val="yellow"/>
+          <w14:textOutline w14:w="9525" w14:cap="rnd" w14:cmpd="sng" w14:algn="ctr">
+            <w14:noFill/>
+            <w14:prstDash w14:val="solid"/>
+            <w14:bevel/>
+          </w14:textOutline>
+        </w:rPr>
+        <w:t>]</w:t>
       </w:r>
       <w:r>
         <w:rPr>
@@ -323,6 +403,7 @@
         </w:rPr>
         <w:t>:.</w:t>
       </w:r>
+      <w:proofErr w:type="gramEnd"/>
     </w:p>
     <w:p>
       <w:pPr>
@@ -380,7 +461,39 @@
         </w:numPr>
       </w:pPr>
       <w:r>
-        <w:t>Call the {{ trial_court }} {{ showifdef('trial_court.phone_number') }} to find out how they want you to send your forms to them.</w:t>
+        <w:t>Call the {</w:t>
+      </w:r>
+      <w:proofErr w:type="gramStart"/>
+      <w:r>
+        <w:t xml:space="preserve">_{ </w:t>
+      </w:r>
+      <w:proofErr w:type="spellStart"/>
+      <w:r>
+        <w:t>trial</w:t>
+      </w:r>
+      <w:proofErr w:type="gramEnd"/>
+      <w:r>
+        <w:t>_court</w:t>
+      </w:r>
+      <w:proofErr w:type="spellEnd"/>
+      <w:r>
+        <w:t xml:space="preserve"> }} {{ </w:t>
+      </w:r>
+      <w:proofErr w:type="spellStart"/>
+      <w:r>
+        <w:t>showifdef</w:t>
+      </w:r>
+      <w:proofErr w:type="spellEnd"/>
+      <w:r>
+        <w:t>('</w:t>
+      </w:r>
+      <w:proofErr w:type="spellStart"/>
+      <w:r>
+        <w:t>trial_court.phone_number</w:t>
+      </w:r>
+      <w:proofErr w:type="spellEnd"/>
+      <w:r>
+        <w:t>') }} to find out how they want you to send your forms to them.</w:t>
       </w:r>
     </w:p>
     <w:p>
@@ -393,13 +506,37 @@
         <w:suppressAutoHyphens w:val="0"/>
       </w:pPr>
       <w:r>
-        <w:t xml:space="preserve">{%p if defined('trial_court.address.address') %} The address of your court, if you need it, is: </w:t>
-      </w:r>
-      <w:bookmarkStart w:id="2" w:name="_ayzduvo09uaz"/>
-      <w:bookmarkEnd w:id="2"/>
+        <w:t>{%p if defined('</w:t>
+      </w:r>
+      <w:proofErr w:type="spellStart"/>
+      <w:r>
+        <w:t>trial_</w:t>
+      </w:r>
+      <w:proofErr w:type="gramStart"/>
+      <w:r>
+        <w:t>court.address</w:t>
+      </w:r>
+      <w:proofErr w:type="gramEnd"/>
+      <w:r>
+        <w:t>.address</w:t>
+      </w:r>
+      <w:proofErr w:type="spellEnd"/>
+      <w:r>
+        <w:t xml:space="preserve">') %} The address of your court, if you need it, is: </w:t>
+      </w:r>
+      <w:bookmarkStart w:id="3" w:name="_ayzduvo09uaz"/>
+      <w:bookmarkEnd w:id="3"/>
       <w:r>
         <w:br/>
-        <w:t>{{ trial_court.address.on_one_line() }}.</w:t>
+        <w:t xml:space="preserve">{{ </w:t>
+      </w:r>
+      <w:proofErr w:type="spellStart"/>
+      <w:r>
+        <w:t>trial_court.address.on_one_line</w:t>
+      </w:r>
+      <w:proofErr w:type="spellEnd"/>
+      <w:r>
+        <w:t>() }}.</w:t>
       </w:r>
     </w:p>
     <w:p>
@@ -441,7 +578,11 @@
         <w:t xml:space="preserve">Tell</w:t>
       </w:r>
       <w:r>
-        <w:t xml:space="preserve"> the judge why you need a Petition Filed Pursuant to G. L. c. 209A, Sect. 11 Relative To Domesticated Animal(s). Talk about the facts that you wrote in your </w:t>
+        <w:t xml:space="preserve"> the judge why you need a </w:t>
+      </w:r>
+      <w:proofErr w:type="gramStart"/>
+      <w:r>
+        <w:t xml:space="preserve">Petition209as11relativetodomesticatedanimalssecond 2 2. Talk about the facts that you wrote in your </w:t>
       </w:r>
       <w:r>
         <w:rPr>
@@ -457,8 +598,8 @@
       <w:pPr>
         <w:pStyle w:val="Heading2"/>
       </w:pPr>
-      <w:bookmarkStart w:id="3" w:name="_7jbtnvplu76"/>
-      <w:bookmarkEnd w:id="3"/>
+      <w:bookmarkStart w:id="4" w:name="_7jbtnvplu76"/>
+      <w:bookmarkEnd w:id="4"/>
       <w:r>
         <w:t>What can the judge do?</w:t>
       </w:r>
@@ -491,8 +632,8 @@
       <w:r>
         <w:t>.</w:t>
       </w:r>
-      <w:bookmarkStart w:id="4" w:name="_eim2ht2zskaf"/>
-      <w:bookmarkEnd w:id="4"/>
+      <w:bookmarkStart w:id="5" w:name="_eim2ht2zskaf"/>
+      <w:bookmarkEnd w:id="5"/>
     </w:p>
     <w:p>
       <w:pPr>
@@ -586,10 +727,10 @@
       </w:pPr>
     </w:p>
     <w:p>
-      <w:bookmarkStart w:id="5" w:name="_jpvqkqfibwqh"/>
-      <w:bookmarkStart w:id="6" w:name="_wjzvjugefec1"/>
-      <w:bookmarkEnd w:id="5"/>
+      <w:bookmarkStart w:id="6" w:name="_jpvqkqfibwqh"/>
+      <w:bookmarkStart w:id="7" w:name="_wjzvjugefec1"/>
       <w:bookmarkEnd w:id="6"/>
+      <w:bookmarkEnd w:id="7"/>
     </w:p>
     <w:p/>
     <w:p>
@@ -606,10 +747,7 @@
     </w:p>
     <w:p/>
     <w:p/>
-    <w:p>
-      <w:bookmarkStart w:id="7" w:name="_GoBack"/>
-      <w:bookmarkEnd w:id="7"/>
-    </w:p>
+    <w:p/>
     <w:sectPr>
       <w:type w:val="continuous"/>
       <w:pgSz w:w="12240" w:h="15840"/>
@@ -623,7 +761,7 @@
 </file>
 
 <file path=word/endnotes.xml><?xml version="1.0" encoding="utf-8"?>
-<w:endnotes xmlns:wpc="http://schemas.microsoft.com/office/word/2010/wordprocessingCanvas" xmlns:cx="http://schemas.microsoft.com/office/drawing/2014/chartex" xmlns:cx1="http://schemas.microsoft.com/office/drawing/2015/9/8/chartex" xmlns:mc="http://schemas.openxmlformats.org/markup-compatibility/2006" xmlns:o="urn:schemas-microsoft-com:office:office" xmlns:r="http://schemas.openxmlformats.org/officeDocument/2006/relationships" xmlns:m="http://schemas.openxmlformats.org/officeDocument/2006/math" xmlns:v="urn:schemas-microsoft-com:vml" xmlns:wp14="http://schemas.microsoft.com/office/word/2010/wordprocessingDrawing" xmlns:wp="http://schemas.openxmlformats.org/drawingml/2006/wordprocessingDrawing" xmlns:w10="urn:schemas-microsoft-com:office:word" xmlns:w="http://schemas.openxmlformats.org/wordprocessingml/2006/main" xmlns:w14="http://schemas.microsoft.com/office/word/2010/wordml" xmlns:w15="http://schemas.microsoft.com/office/word/2012/wordml" xmlns:w16se="http://schemas.microsoft.com/office/word/2015/wordml/symex" xmlns:wpg="http://schemas.microsoft.com/office/word/2010/wordprocessingGroup" xmlns:wpi="http://schemas.microsoft.com/office/word/2010/wordprocessingInk" xmlns:wne="http://schemas.microsoft.com/office/word/2006/wordml" xmlns:wps="http://schemas.microsoft.com/office/word/2010/wordprocessingShape" mc:Ignorable="w14 w15 w16se wp14">
+<w:endnotes xmlns:wpc="http://schemas.microsoft.com/office/word/2010/wordprocessingCanvas" xmlns:cx="http://schemas.microsoft.com/office/drawing/2014/chartex" xmlns:cx1="http://schemas.microsoft.com/office/drawing/2015/9/8/chartex" xmlns:cx2="http://schemas.microsoft.com/office/drawing/2015/10/21/chartex" xmlns:cx3="http://schemas.microsoft.com/office/drawing/2016/5/9/chartex" xmlns:cx4="http://schemas.microsoft.com/office/drawing/2016/5/10/chartex" xmlns:cx5="http://schemas.microsoft.com/office/drawing/2016/5/11/chartex" xmlns:cx6="http://schemas.microsoft.com/office/drawing/2016/5/12/chartex" xmlns:cx7="http://schemas.microsoft.com/office/drawing/2016/5/13/chartex" xmlns:cx8="http://schemas.microsoft.com/office/drawing/2016/5/14/chartex" xmlns:mc="http://schemas.openxmlformats.org/markup-compatibility/2006" xmlns:aink="http://schemas.microsoft.com/office/drawing/2016/ink" xmlns:am3d="http://schemas.microsoft.com/office/drawing/2017/model3d" xmlns:o="urn:schemas-microsoft-com:office:office" xmlns:r="http://schemas.openxmlformats.org/officeDocument/2006/relationships" xmlns:m="http://schemas.openxmlformats.org/officeDocument/2006/math" xmlns:v="urn:schemas-microsoft-com:vml" xmlns:wp14="http://schemas.microsoft.com/office/word/2010/wordprocessingDrawing" xmlns:wp="http://schemas.openxmlformats.org/drawingml/2006/wordprocessingDrawing" xmlns:w10="urn:schemas-microsoft-com:office:word" xmlns:w="http://schemas.openxmlformats.org/wordprocessingml/2006/main" xmlns:w14="http://schemas.microsoft.com/office/word/2010/wordml" xmlns:w15="http://schemas.microsoft.com/office/word/2012/wordml" xmlns:w16cid="http://schemas.microsoft.com/office/word/2016/wordml/cid" xmlns:w16se="http://schemas.microsoft.com/office/word/2015/wordml/symex" xmlns:wpg="http://schemas.microsoft.com/office/word/2010/wordprocessingGroup" xmlns:wpi="http://schemas.microsoft.com/office/word/2010/wordprocessingInk" xmlns:wne="http://schemas.microsoft.com/office/word/2006/wordml" xmlns:wps="http://schemas.microsoft.com/office/word/2010/wordprocessingShape" mc:Ignorable="w14 w15 w16se w16cid wp14">
   <w:endnote w:type="separator" w:id="-1">
     <w:p>
       <w:pPr>
@@ -648,7 +786,7 @@
 </file>
 
 <file path=word/footer1.xml><?xml version="1.0" encoding="utf-8"?>
-<w:ftr xmlns:wpc="http://schemas.microsoft.com/office/word/2010/wordprocessingCanvas" xmlns:cx="http://schemas.microsoft.com/office/drawing/2014/chartex" xmlns:cx1="http://schemas.microsoft.com/office/drawing/2015/9/8/chartex" xmlns:mc="http://schemas.openxmlformats.org/markup-compatibility/2006" xmlns:o="urn:schemas-microsoft-com:office:office" xmlns:r="http://schemas.openxmlformats.org/officeDocument/2006/relationships" xmlns:m="http://schemas.openxmlformats.org/officeDocument/2006/math" xmlns:v="urn:schemas-microsoft-com:vml" xmlns:wp14="http://schemas.microsoft.com/office/word/2010/wordprocessingDrawing" xmlns:wp="http://schemas.openxmlformats.org/drawingml/2006/wordprocessingDrawing" xmlns:w10="urn:schemas-microsoft-com:office:word" xmlns:w="http://schemas.openxmlformats.org/wordprocessingml/2006/main" xmlns:w14="http://schemas.microsoft.com/office/word/2010/wordml" xmlns:w15="http://schemas.microsoft.com/office/word/2012/wordml" xmlns:w16se="http://schemas.microsoft.com/office/word/2015/wordml/symex" xmlns:wpg="http://schemas.microsoft.com/office/word/2010/wordprocessingGroup" xmlns:wpi="http://schemas.microsoft.com/office/word/2010/wordprocessingInk" xmlns:wne="http://schemas.microsoft.com/office/word/2006/wordml" xmlns:wps="http://schemas.microsoft.com/office/word/2010/wordprocessingShape" mc:Ignorable="w14 w15 w16se wp14">
+<w:ftr xmlns:wpc="http://schemas.microsoft.com/office/word/2010/wordprocessingCanvas" xmlns:cx="http://schemas.microsoft.com/office/drawing/2014/chartex" xmlns:cx1="http://schemas.microsoft.com/office/drawing/2015/9/8/chartex" xmlns:cx2="http://schemas.microsoft.com/office/drawing/2015/10/21/chartex" xmlns:cx3="http://schemas.microsoft.com/office/drawing/2016/5/9/chartex" xmlns:cx4="http://schemas.microsoft.com/office/drawing/2016/5/10/chartex" xmlns:cx5="http://schemas.microsoft.com/office/drawing/2016/5/11/chartex" xmlns:cx6="http://schemas.microsoft.com/office/drawing/2016/5/12/chartex" xmlns:cx7="http://schemas.microsoft.com/office/drawing/2016/5/13/chartex" xmlns:cx8="http://schemas.microsoft.com/office/drawing/2016/5/14/chartex" xmlns:mc="http://schemas.openxmlformats.org/markup-compatibility/2006" xmlns:aink="http://schemas.microsoft.com/office/drawing/2016/ink" xmlns:am3d="http://schemas.microsoft.com/office/drawing/2017/model3d" xmlns:o="urn:schemas-microsoft-com:office:office" xmlns:r="http://schemas.openxmlformats.org/officeDocument/2006/relationships" xmlns:m="http://schemas.openxmlformats.org/officeDocument/2006/math" xmlns:v="urn:schemas-microsoft-com:vml" xmlns:wp14="http://schemas.microsoft.com/office/word/2010/wordprocessingDrawing" xmlns:wp="http://schemas.openxmlformats.org/drawingml/2006/wordprocessingDrawing" xmlns:w10="urn:schemas-microsoft-com:office:word" xmlns:w="http://schemas.openxmlformats.org/wordprocessingml/2006/main" xmlns:w14="http://schemas.microsoft.com/office/word/2010/wordml" xmlns:w15="http://schemas.microsoft.com/office/word/2012/wordml" xmlns:w16cid="http://schemas.microsoft.com/office/word/2016/wordml/cid" xmlns:w16se="http://schemas.microsoft.com/office/word/2015/wordml/symex" xmlns:wpg="http://schemas.microsoft.com/office/word/2010/wordprocessingGroup" xmlns:wpi="http://schemas.microsoft.com/office/word/2010/wordprocessingInk" xmlns:wne="http://schemas.microsoft.com/office/word/2006/wordml" xmlns:wps="http://schemas.microsoft.com/office/word/2010/wordprocessingShape" mc:Ignorable="w14 w15 w16se w16cid wp14">
   <w:p>
     <w:pPr>
       <w:pStyle w:val="Footer"/>
@@ -720,7 +858,21 @@
                             <w:rPr>
                               <w:color w:val="000000" w:themeColor="text1"/>
                             </w:rPr>
-                            <w:t xml:space="preserve">Find out more about what to do : </w:t>
+                            <w:t xml:space="preserve">Find out more about what to </w:t>
+                          </w:r>
+                          <w:proofErr w:type="gramStart"/>
+                          <w:r>
+                            <w:rPr>
+                              <w:color w:val="000000" w:themeColor="text1"/>
+                            </w:rPr>
+                            <w:t>do :</w:t>
+                          </w:r>
+                          <w:proofErr w:type="gramEnd"/>
+                          <w:r>
+                            <w:rPr>
+                              <w:color w:val="000000" w:themeColor="text1"/>
+                            </w:rPr>
+                            <w:t xml:space="preserve"> </w:t>
                           </w:r>
                         </w:p>
                       </w:txbxContent>
@@ -748,7 +900,21 @@
                       <w:rPr>
                         <w:color w:val="000000" w:themeColor="text1"/>
                       </w:rPr>
-                      <w:t xml:space="preserve">Find out more about what to do : </w:t>
+                      <w:t xml:space="preserve">Find out more about what to </w:t>
+                    </w:r>
+                    <w:proofErr w:type="gramStart"/>
+                    <w:r>
+                      <w:rPr>
+                        <w:color w:val="000000" w:themeColor="text1"/>
+                      </w:rPr>
+                      <w:t>do :</w:t>
+                    </w:r>
+                    <w:proofErr w:type="gramEnd"/>
+                    <w:r>
+                      <w:rPr>
+                        <w:color w:val="000000" w:themeColor="text1"/>
+                      </w:rPr>
+                      <w:t xml:space="preserve"> </w:t>
                     </w:r>
                   </w:p>
                 </w:txbxContent>
@@ -764,7 +930,7 @@
 </file>
 
 <file path=word/footnotes.xml><?xml version="1.0" encoding="utf-8"?>
-<w:footnotes xmlns:wpc="http://schemas.microsoft.com/office/word/2010/wordprocessingCanvas" xmlns:cx="http://schemas.microsoft.com/office/drawing/2014/chartex" xmlns:cx1="http://schemas.microsoft.com/office/drawing/2015/9/8/chartex" xmlns:mc="http://schemas.openxmlformats.org/markup-compatibility/2006" xmlns:o="urn:schemas-microsoft-com:office:office" xmlns:r="http://schemas.openxmlformats.org/officeDocument/2006/relationships" xmlns:m="http://schemas.openxmlformats.org/officeDocument/2006/math" xmlns:v="urn:schemas-microsoft-com:vml" xmlns:wp14="http://schemas.microsoft.com/office/word/2010/wordprocessingDrawing" xmlns:wp="http://schemas.openxmlformats.org/drawingml/2006/wordprocessingDrawing" xmlns:w10="urn:schemas-microsoft-com:office:word" xmlns:w="http://schemas.openxmlformats.org/wordprocessingml/2006/main" xmlns:w14="http://schemas.microsoft.com/office/word/2010/wordml" xmlns:w15="http://schemas.microsoft.com/office/word/2012/wordml" xmlns:w16se="http://schemas.microsoft.com/office/word/2015/wordml/symex" xmlns:wpg="http://schemas.microsoft.com/office/word/2010/wordprocessingGroup" xmlns:wpi="http://schemas.microsoft.com/office/word/2010/wordprocessingInk" xmlns:wne="http://schemas.microsoft.com/office/word/2006/wordml" xmlns:wps="http://schemas.microsoft.com/office/word/2010/wordprocessingShape" mc:Ignorable="w14 w15 w16se wp14">
+<w:footnotes xmlns:wpc="http://schemas.microsoft.com/office/word/2010/wordprocessingCanvas" xmlns:cx="http://schemas.microsoft.com/office/drawing/2014/chartex" xmlns:cx1="http://schemas.microsoft.com/office/drawing/2015/9/8/chartex" xmlns:cx2="http://schemas.microsoft.com/office/drawing/2015/10/21/chartex" xmlns:cx3="http://schemas.microsoft.com/office/drawing/2016/5/9/chartex" xmlns:cx4="http://schemas.microsoft.com/office/drawing/2016/5/10/chartex" xmlns:cx5="http://schemas.microsoft.com/office/drawing/2016/5/11/chartex" xmlns:cx6="http://schemas.microsoft.com/office/drawing/2016/5/12/chartex" xmlns:cx7="http://schemas.microsoft.com/office/drawing/2016/5/13/chartex" xmlns:cx8="http://schemas.microsoft.com/office/drawing/2016/5/14/chartex" xmlns:mc="http://schemas.openxmlformats.org/markup-compatibility/2006" xmlns:aink="http://schemas.microsoft.com/office/drawing/2016/ink" xmlns:am3d="http://schemas.microsoft.com/office/drawing/2017/model3d" xmlns:o="urn:schemas-microsoft-com:office:office" xmlns:r="http://schemas.openxmlformats.org/officeDocument/2006/relationships" xmlns:m="http://schemas.openxmlformats.org/officeDocument/2006/math" xmlns:v="urn:schemas-microsoft-com:vml" xmlns:wp14="http://schemas.microsoft.com/office/word/2010/wordprocessingDrawing" xmlns:wp="http://schemas.openxmlformats.org/drawingml/2006/wordprocessingDrawing" xmlns:w10="urn:schemas-microsoft-com:office:word" xmlns:w="http://schemas.openxmlformats.org/wordprocessingml/2006/main" xmlns:w14="http://schemas.microsoft.com/office/word/2010/wordml" xmlns:w15="http://schemas.microsoft.com/office/word/2012/wordml" xmlns:w16cid="http://schemas.microsoft.com/office/word/2016/wordml/cid" xmlns:w16se="http://schemas.microsoft.com/office/word/2015/wordml/symex" xmlns:wpg="http://schemas.microsoft.com/office/word/2010/wordprocessingGroup" xmlns:wpi="http://schemas.microsoft.com/office/word/2010/wordprocessingInk" xmlns:wne="http://schemas.microsoft.com/office/word/2006/wordml" xmlns:wps="http://schemas.microsoft.com/office/word/2010/wordprocessingShape" mc:Ignorable="w14 w15 w16se w16cid wp14">
   <w:footnote w:type="separator" w:id="-1">
     <w:p>
       <w:pPr>
@@ -789,7 +955,7 @@
 </file>
 
 <file path=word/numbering.xml><?xml version="1.0" encoding="utf-8"?>
-<w:numbering xmlns:wpc="http://schemas.microsoft.com/office/word/2010/wordprocessingCanvas" xmlns:cx="http://schemas.microsoft.com/office/drawing/2014/chartex" xmlns:cx1="http://schemas.microsoft.com/office/drawing/2015/9/8/chartex" xmlns:mc="http://schemas.openxmlformats.org/markup-compatibility/2006" xmlns:o="urn:schemas-microsoft-com:office:office" xmlns:r="http://schemas.openxmlformats.org/officeDocument/2006/relationships" xmlns:m="http://schemas.openxmlformats.org/officeDocument/2006/math" xmlns:v="urn:schemas-microsoft-com:vml" xmlns:wp14="http://schemas.microsoft.com/office/word/2010/wordprocessingDrawing" xmlns:wp="http://schemas.openxmlformats.org/drawingml/2006/wordprocessingDrawing" xmlns:w10="urn:schemas-microsoft-com:office:word" xmlns:w="http://schemas.openxmlformats.org/wordprocessingml/2006/main" xmlns:w14="http://schemas.microsoft.com/office/word/2010/wordml" xmlns:w15="http://schemas.microsoft.com/office/word/2012/wordml" xmlns:w16se="http://schemas.microsoft.com/office/word/2015/wordml/symex" xmlns:wpg="http://schemas.microsoft.com/office/word/2010/wordprocessingGroup" xmlns:wpi="http://schemas.microsoft.com/office/word/2010/wordprocessingInk" xmlns:wne="http://schemas.microsoft.com/office/word/2006/wordml" xmlns:wps="http://schemas.microsoft.com/office/word/2010/wordprocessingShape" mc:Ignorable="w14 w15 w16se wp14">
+<w:numbering xmlns:wpc="http://schemas.microsoft.com/office/word/2010/wordprocessingCanvas" xmlns:cx="http://schemas.microsoft.com/office/drawing/2014/chartex" xmlns:cx1="http://schemas.microsoft.com/office/drawing/2015/9/8/chartex" xmlns:cx2="http://schemas.microsoft.com/office/drawing/2015/10/21/chartex" xmlns:cx3="http://schemas.microsoft.com/office/drawing/2016/5/9/chartex" xmlns:cx4="http://schemas.microsoft.com/office/drawing/2016/5/10/chartex" xmlns:cx5="http://schemas.microsoft.com/office/drawing/2016/5/11/chartex" xmlns:cx6="http://schemas.microsoft.com/office/drawing/2016/5/12/chartex" xmlns:cx7="http://schemas.microsoft.com/office/drawing/2016/5/13/chartex" xmlns:cx8="http://schemas.microsoft.com/office/drawing/2016/5/14/chartex" xmlns:mc="http://schemas.openxmlformats.org/markup-compatibility/2006" xmlns:aink="http://schemas.microsoft.com/office/drawing/2016/ink" xmlns:am3d="http://schemas.microsoft.com/office/drawing/2017/model3d" xmlns:o="urn:schemas-microsoft-com:office:office" xmlns:r="http://schemas.openxmlformats.org/officeDocument/2006/relationships" xmlns:m="http://schemas.openxmlformats.org/officeDocument/2006/math" xmlns:v="urn:schemas-microsoft-com:vml" xmlns:wp14="http://schemas.microsoft.com/office/word/2010/wordprocessingDrawing" xmlns:wp="http://schemas.openxmlformats.org/drawingml/2006/wordprocessingDrawing" xmlns:w10="urn:schemas-microsoft-com:office:word" xmlns:w="http://schemas.openxmlformats.org/wordprocessingml/2006/main" xmlns:w14="http://schemas.microsoft.com/office/word/2010/wordml" xmlns:w15="http://schemas.microsoft.com/office/word/2012/wordml" xmlns:w16cid="http://schemas.microsoft.com/office/word/2016/wordml/cid" xmlns:w16se="http://schemas.microsoft.com/office/word/2015/wordml/symex" xmlns:wpg="http://schemas.microsoft.com/office/word/2010/wordprocessingGroup" xmlns:wpi="http://schemas.microsoft.com/office/word/2010/wordprocessingInk" xmlns:wne="http://schemas.microsoft.com/office/word/2006/wordml" xmlns:wps="http://schemas.microsoft.com/office/word/2010/wordprocessingShape" mc:Ignorable="w14 w15 w16se w16cid wp14">
   <w:abstractNum w:abstractNumId="0" w15:restartNumberingAfterBreak="0">
     <w:nsid w:val="09425DE4"/>
     <w:multiLevelType w:val="multilevel"/>
@@ -1807,7 +1973,7 @@
 </file>
 
 <file path=word/styles.xml><?xml version="1.0" encoding="utf-8"?>
-<w:styles xmlns:mc="http://schemas.openxmlformats.org/markup-compatibility/2006" xmlns:r="http://schemas.openxmlformats.org/officeDocument/2006/relationships" xmlns:w="http://schemas.openxmlformats.org/wordprocessingml/2006/main" xmlns:w14="http://schemas.microsoft.com/office/word/2010/wordml" xmlns:w15="http://schemas.microsoft.com/office/word/2012/wordml" xmlns:w16se="http://schemas.microsoft.com/office/word/2015/wordml/symex" mc:Ignorable="w14 w15 w16se">
+<w:styles xmlns:mc="http://schemas.openxmlformats.org/markup-compatibility/2006" xmlns:r="http://schemas.openxmlformats.org/officeDocument/2006/relationships" xmlns:w="http://schemas.openxmlformats.org/wordprocessingml/2006/main" xmlns:w14="http://schemas.microsoft.com/office/word/2010/wordml" xmlns:w15="http://schemas.microsoft.com/office/word/2012/wordml" xmlns:w16cid="http://schemas.microsoft.com/office/word/2016/wordml/cid" xmlns:w16se="http://schemas.microsoft.com/office/word/2015/wordml/symex" mc:Ignorable="w14 w15 w16se w16cid">
   <w:docDefaults>
     <w:rPrDefault>
       <w:rPr>
@@ -1822,7 +1988,7 @@
       </w:pPr>
     </w:pPrDefault>
   </w:docDefaults>
-  <w:latentStyles w:defLockedState="0" w:defUIPriority="99" w:defSemiHidden="0" w:defUnhideWhenUsed="0" w:defQFormat="0" w:count="371">
+  <w:latentStyles w:defLockedState="0" w:defUIPriority="99" w:defSemiHidden="0" w:defUnhideWhenUsed="0" w:defQFormat="0" w:count="375">
     <w:lsdException w:name="Normal" w:uiPriority="0" w:qFormat="1"/>
     <w:lsdException w:name="heading 1" w:uiPriority="9" w:qFormat="1"/>
     <w:lsdException w:name="heading 2" w:semiHidden="1" w:uiPriority="9" w:unhideWhenUsed="1" w:qFormat="1"/>
@@ -2194,6 +2360,10 @@
     <w:lsdException w:name="List Table 5 Dark Accent 6" w:uiPriority="50"/>
     <w:lsdException w:name="List Table 6 Colorful Accent 6" w:uiPriority="51"/>
     <w:lsdException w:name="List Table 7 Colorful Accent 6" w:uiPriority="52"/>
+    <w:lsdException w:name="Mention" w:semiHidden="1" w:unhideWhenUsed="1"/>
+    <w:lsdException w:name="Smart Hyperlink" w:semiHidden="1" w:unhideWhenUsed="1"/>
+    <w:lsdException w:name="Hashtag" w:semiHidden="1" w:unhideWhenUsed="1"/>
+    <w:lsdException w:name="Unresolved Mention" w:semiHidden="1" w:unhideWhenUsed="1"/>
   </w:latentStyles>
   <w:style w:type="paragraph" w:default="1" w:styleId="Normal">
     <w:name w:val="Normal"/>

</xml_diff>